<commit_message>
added more info and fixed a broken column
</commit_message>
<xml_diff>
--- a/BootCamp Survival Guide Preview.docx
+++ b/BootCamp Survival Guide Preview.docx
@@ -244,21 +244,7 @@
           <w:color w:val="002060"/>
         </w:rPr>
         <w:lastRenderedPageBreak/>
-        <w:t xml:space="preserve">Signing up and </w:t>
-      </w:r>
-      <w:proofErr w:type="gramStart"/>
-      <w:r>
-        <w:rPr>
-          <w:color w:val="002060"/>
-        </w:rPr>
-        <w:t>Connecting</w:t>
-      </w:r>
-      <w:proofErr w:type="gramEnd"/>
-      <w:r>
-        <w:rPr>
-          <w:color w:val="002060"/>
-        </w:rPr>
-        <w:t xml:space="preserve"> t</w:t>
+        <w:t>Signing up and Connecting t</w:t>
       </w:r>
       <w:r>
         <w:rPr>
@@ -314,15 +300,7 @@
         </w:numPr>
       </w:pPr>
       <w:r>
-        <w:t xml:space="preserve">You’ll need the Azure PowerShell cmdlets.  If you don’t see ‘Microsoft Azure </w:t>
-      </w:r>
-      <w:proofErr w:type="spellStart"/>
-      <w:r>
-        <w:t>powerShell</w:t>
-      </w:r>
-      <w:proofErr w:type="spellEnd"/>
-      <w:r>
-        <w:t xml:space="preserve">’ in your start menu, install this </w:t>
+        <w:t xml:space="preserve">You’ll need the Azure PowerShell cmdlets.  If you don’t see ‘Microsoft Azure powerShell’ in your start menu, install this </w:t>
       </w:r>
       <w:hyperlink r:id="rId14" w:history="1">
         <w:r>
@@ -345,15 +323,7 @@
         </w:numPr>
       </w:pPr>
       <w:r>
-        <w:t>We’re going to connect to Azure by downloading a .</w:t>
-      </w:r>
-      <w:proofErr w:type="spellStart"/>
-      <w:r>
-        <w:t>PublishSettings</w:t>
-      </w:r>
-      <w:proofErr w:type="spellEnd"/>
-      <w:r>
-        <w:t xml:space="preserve"> file which we import into PowerShell</w:t>
+        <w:t>We’re going to connect to Azure by downloading a .PublishSettings file which we import into PowerShell</w:t>
       </w:r>
     </w:p>
     <w:p>
@@ -823,27 +793,7 @@
           <w:sz w:val="18"/>
           <w:szCs w:val="18"/>
         </w:rPr>
-        <w:t>Get-</w:t>
-      </w:r>
-      <w:proofErr w:type="spellStart"/>
-      <w:r>
-        <w:rPr>
-          <w:rFonts w:ascii="Lucida Console" w:hAnsi="Lucida Console" w:cs="Lucida Console"/>
-          <w:color w:val="0000FF"/>
-          <w:sz w:val="18"/>
-          <w:szCs w:val="18"/>
-        </w:rPr>
-        <w:t>AzurePublishSettingsFile</w:t>
-      </w:r>
-      <w:proofErr w:type="spellEnd"/>
-      <w:r>
-        <w:rPr>
-          <w:rFonts w:ascii="Lucida Console" w:hAnsi="Lucida Console" w:cs="Lucida Console"/>
-          <w:color w:val="0000FF"/>
-          <w:sz w:val="18"/>
-          <w:szCs w:val="18"/>
-        </w:rPr>
-        <w:t xml:space="preserve"> </w:t>
+        <w:t xml:space="preserve">Get-AzurePublishSettingsFile </w:t>
       </w:r>
     </w:p>
     <w:p>
@@ -879,21 +829,8 @@
         </w:numPr>
       </w:pPr>
       <w:r>
-        <w:t>Now, use the CD command to change to the C:\PowerShell folder, then run Import-</w:t>
-      </w:r>
-      <w:proofErr w:type="spellStart"/>
-      <w:r>
-        <w:t>AzurePublishSettingsFile</w:t>
-      </w:r>
-      <w:proofErr w:type="spellEnd"/>
-      <w:r>
-        <w:t xml:space="preserve"> .\</w:t>
-      </w:r>
-      <w:proofErr w:type="spellStart"/>
-      <w:r>
-        <w:t>YourPublishSettingsFile.PublishSettings</w:t>
-      </w:r>
-      <w:proofErr w:type="spellEnd"/>
+        <w:t>Now, use the CD command to change to the C:\PowerShell folder, then run Import-AzurePublishSettingsFile .\YourPublishSettingsFile.PublishSettings</w:t>
+      </w:r>
     </w:p>
     <w:p>
       <w:pPr>
@@ -974,15 +911,7 @@
         </w:drawing>
       </w:r>
       <w:r>
-        <w:t>When this is done, run Get-</w:t>
-      </w:r>
-      <w:proofErr w:type="spellStart"/>
-      <w:r>
-        <w:t>AzureSubscription</w:t>
-      </w:r>
-      <w:proofErr w:type="spellEnd"/>
-      <w:r>
-        <w:t xml:space="preserve"> to confirm that it all worked </w:t>
+        <w:t xml:space="preserve">When this is done, run Get-AzureSubscription to confirm that it all worked </w:t>
       </w:r>
       <w:r>
         <w:sym w:font="Wingdings" w:char="F04A"/>
@@ -1149,23 +1078,7 @@
         </w:drawing>
       </w:r>
       <w:r>
-        <w:t xml:space="preserve">When the VM status changes to ‘Running’ you can login to it by clicking Connect, which will download </w:t>
-      </w:r>
-      <w:proofErr w:type="gramStart"/>
-      <w:r>
-        <w:t>a</w:t>
-      </w:r>
-      <w:proofErr w:type="gramEnd"/>
-      <w:r>
-        <w:t xml:space="preserve"> .</w:t>
-      </w:r>
-      <w:proofErr w:type="spellStart"/>
-      <w:r>
-        <w:t>Rdp</w:t>
-      </w:r>
-      <w:proofErr w:type="spellEnd"/>
-      <w:r>
-        <w:t xml:space="preserve"> file.</w:t>
+        <w:t>When the VM status changes to ‘Running’ you can login to it by clicking Connect, which will download a .Rdp file.</w:t>
       </w:r>
     </w:p>
     <w:p>
@@ -1177,31 +1090,7 @@
         </w:numPr>
       </w:pPr>
       <w:r>
-        <w:t xml:space="preserve">When the login box appears, type in your logon name as </w:t>
-      </w:r>
-      <w:proofErr w:type="spellStart"/>
-      <w:r>
-        <w:t>VMName</w:t>
-      </w:r>
-      <w:proofErr w:type="spellEnd"/>
-      <w:r>
-        <w:t>\</w:t>
-      </w:r>
-      <w:proofErr w:type="spellStart"/>
-      <w:r>
-        <w:t>UserName</w:t>
-      </w:r>
-      <w:proofErr w:type="spellEnd"/>
-      <w:r>
-        <w:t xml:space="preserve">, so if you made a VM called PSBootCamp01 and the </w:t>
-      </w:r>
-      <w:proofErr w:type="spellStart"/>
-      <w:r>
-        <w:t>UserName</w:t>
-      </w:r>
-      <w:proofErr w:type="spellEnd"/>
-      <w:r>
-        <w:t xml:space="preserve"> of Jim, you’d logon with PSBootCamp01\Jim.</w:t>
+        <w:t>When the login box appears, type in your logon name as VMName\UserName, so if you made a VM called PSBootCamp01 and the UserName of Jim, you’d logon with PSBootCamp01\Jim.</w:t>
       </w:r>
     </w:p>
     <w:p>
@@ -1249,31 +1138,7 @@
         </w:numPr>
       </w:pPr>
       <w:r>
-        <w:t>In PowerShell on your local PC, try running Get-</w:t>
-      </w:r>
-      <w:proofErr w:type="spellStart"/>
-      <w:r>
-        <w:t>AzureVM</w:t>
-      </w:r>
-      <w:proofErr w:type="spellEnd"/>
-      <w:r>
-        <w:t>, get-</w:t>
-      </w:r>
-      <w:proofErr w:type="spellStart"/>
-      <w:r>
-        <w:t>AzureAccount</w:t>
-      </w:r>
-      <w:proofErr w:type="spellEnd"/>
-      <w:r>
-        <w:t xml:space="preserve"> and Get-</w:t>
-      </w:r>
-      <w:proofErr w:type="spellStart"/>
-      <w:r>
-        <w:t>AzureSubscription</w:t>
-      </w:r>
-      <w:proofErr w:type="spellEnd"/>
-      <w:r>
-        <w:t xml:space="preserve">.  Some of these values should seem familiar now </w:t>
+        <w:t xml:space="preserve">In PowerShell on your local PC, try running Get-AzureVM, get-AzureAccount and Get-AzureSubscription.  Some of these values should seem familiar now </w:t>
       </w:r>
       <w:r>
         <w:sym w:font="Wingdings" w:char="F04A"/>
@@ -1362,27 +1227,7 @@
           <w:szCs w:val="20"/>
           <w:lang w:eastAsia="ja-JP"/>
         </w:rPr>
-        <w:t>can use Get-</w:t>
-      </w:r>
-      <w:proofErr w:type="spellStart"/>
-      <w:r>
-        <w:rPr>
-          <w:rFonts w:ascii="Calibri" w:eastAsia="Times New Roman" w:hAnsi="Calibri" w:cs="Times New Roman"/>
-          <w:color w:val="000000"/>
-          <w:szCs w:val="20"/>
-          <w:lang w:eastAsia="ja-JP"/>
-        </w:rPr>
-        <w:t>AzureVM</w:t>
-      </w:r>
-      <w:proofErr w:type="spellEnd"/>
-      <w:r>
-        <w:rPr>
-          <w:rFonts w:ascii="Calibri" w:eastAsia="Times New Roman" w:hAnsi="Calibri" w:cs="Times New Roman"/>
-          <w:color w:val="000000"/>
-          <w:szCs w:val="20"/>
-          <w:lang w:eastAsia="ja-JP"/>
-        </w:rPr>
-        <w:t xml:space="preserve"> to see if your VM is online or offlin</w:t>
+        <w:t>can use Get-AzureVM to see if your VM is online or offlin</w:t>
       </w:r>
       <w:r>
         <w:rPr>
@@ -1444,27 +1289,7 @@
           <w:szCs w:val="20"/>
           <w:lang w:eastAsia="ja-JP"/>
         </w:rPr>
-        <w:t xml:space="preserve"> Import-</w:t>
-      </w:r>
-      <w:proofErr w:type="spellStart"/>
-      <w:r>
-        <w:rPr>
-          <w:rFonts w:ascii="Calibri" w:eastAsia="Times New Roman" w:hAnsi="Calibri" w:cs="Times New Roman"/>
-          <w:color w:val="000000"/>
-          <w:szCs w:val="20"/>
-          <w:lang w:eastAsia="ja-JP"/>
-        </w:rPr>
-        <w:t>PublishSettings</w:t>
-      </w:r>
-      <w:proofErr w:type="spellEnd"/>
-      <w:r>
-        <w:rPr>
-          <w:rFonts w:ascii="Calibri" w:eastAsia="Times New Roman" w:hAnsi="Calibri" w:cs="Times New Roman"/>
-          <w:color w:val="000000"/>
-          <w:szCs w:val="20"/>
-          <w:lang w:eastAsia="ja-JP"/>
-        </w:rPr>
-        <w:t xml:space="preserve"> file step again</w:t>
+        <w:t xml:space="preserve"> Import-PublishSettings file step again</w:t>
       </w:r>
     </w:p>
     <w:p>
@@ -1483,6 +1308,17 @@
           <w:lang w:eastAsia="ja-JP"/>
         </w:rPr>
       </w:pPr>
+      <w:r>
+        <w:rPr>
+          <w:rFonts w:ascii="Calibri" w:eastAsia="Times New Roman" w:hAnsi="Calibri" w:cs="Times New Roman"/>
+          <w:color w:val="000000"/>
+          <w:sz w:val="21"/>
+          <w:lang w:eastAsia="ja-JP"/>
+        </w:rPr>
+        <w:t>In this section we’re going to run a script that will make our VM in Azure into a Domain Controller, and setup a domain we can use for the rest of our exercises</w:t>
+      </w:r>
+      <w:bookmarkStart w:id="0" w:name="_GoBack"/>
+      <w:bookmarkEnd w:id="0"/>
     </w:p>
     <w:p>
       <w:pPr>
@@ -1506,47 +1342,7 @@
           <w:szCs w:val="20"/>
           <w:lang w:eastAsia="ja-JP"/>
         </w:rPr>
-        <w:t>Use Get-</w:t>
-      </w:r>
-      <w:proofErr w:type="spellStart"/>
-      <w:r>
-        <w:rPr>
-          <w:rFonts w:ascii="Calibri" w:eastAsia="Times New Roman" w:hAnsi="Calibri" w:cs="Times New Roman"/>
-          <w:color w:val="000000"/>
-          <w:szCs w:val="20"/>
-          <w:lang w:eastAsia="ja-JP"/>
-        </w:rPr>
-        <w:t>AzureVM</w:t>
-      </w:r>
-      <w:proofErr w:type="spellEnd"/>
-      <w:r>
-        <w:rPr>
-          <w:rFonts w:ascii="Calibri" w:eastAsia="Times New Roman" w:hAnsi="Calibri" w:cs="Times New Roman"/>
-          <w:color w:val="000000"/>
-          <w:szCs w:val="20"/>
-          <w:lang w:eastAsia="ja-JP"/>
-        </w:rPr>
-        <w:t xml:space="preserve"> to see if your VM is online or not.  If it’s shutdown use, Start-</w:t>
-      </w:r>
-      <w:proofErr w:type="spellStart"/>
-      <w:r>
-        <w:rPr>
-          <w:rFonts w:ascii="Calibri" w:eastAsia="Times New Roman" w:hAnsi="Calibri" w:cs="Times New Roman"/>
-          <w:color w:val="000000"/>
-          <w:szCs w:val="20"/>
-          <w:lang w:eastAsia="ja-JP"/>
-        </w:rPr>
-        <w:t>AzureVM</w:t>
-      </w:r>
-      <w:proofErr w:type="spellEnd"/>
-      <w:r>
-        <w:rPr>
-          <w:rFonts w:ascii="Calibri" w:eastAsia="Times New Roman" w:hAnsi="Calibri" w:cs="Times New Roman"/>
-          <w:color w:val="000000"/>
-          <w:szCs w:val="20"/>
-          <w:lang w:eastAsia="ja-JP"/>
-        </w:rPr>
-        <w:t xml:space="preserve"> to fix that.</w:t>
+        <w:t>Use Get-AzureVM to see if your VM is online or not.  If it’s shutdown use, Start-AzureVM to fix that.</w:t>
       </w:r>
     </w:p>
     <w:p>
@@ -1596,47 +1392,7 @@
           <w:szCs w:val="20"/>
           <w:lang w:eastAsia="ja-JP"/>
         </w:rPr>
-        <w:t>On your VM, launch PowerShell as an admin, and run ‘</w:t>
-      </w:r>
-      <w:proofErr w:type="spellStart"/>
-      <w:r>
-        <w:rPr>
-          <w:rFonts w:ascii="Calibri" w:eastAsia="Times New Roman" w:hAnsi="Calibri" w:cs="Times New Roman"/>
-          <w:color w:val="000000"/>
-          <w:szCs w:val="20"/>
-          <w:lang w:eastAsia="ja-JP"/>
-        </w:rPr>
-        <w:t>winrm</w:t>
-      </w:r>
-      <w:proofErr w:type="spellEnd"/>
-      <w:r>
-        <w:rPr>
-          <w:rFonts w:ascii="Calibri" w:eastAsia="Times New Roman" w:hAnsi="Calibri" w:cs="Times New Roman"/>
-          <w:color w:val="000000"/>
-          <w:szCs w:val="20"/>
-          <w:lang w:eastAsia="ja-JP"/>
-        </w:rPr>
-        <w:t xml:space="preserve"> </w:t>
-      </w:r>
-      <w:proofErr w:type="spellStart"/>
-      <w:r>
-        <w:rPr>
-          <w:rFonts w:ascii="Calibri" w:eastAsia="Times New Roman" w:hAnsi="Calibri" w:cs="Times New Roman"/>
-          <w:color w:val="000000"/>
-          <w:szCs w:val="20"/>
-          <w:lang w:eastAsia="ja-JP"/>
-        </w:rPr>
-        <w:t>QuickConfig</w:t>
-      </w:r>
-      <w:proofErr w:type="spellEnd"/>
-      <w:r>
-        <w:rPr>
-          <w:rFonts w:ascii="Calibri" w:eastAsia="Times New Roman" w:hAnsi="Calibri" w:cs="Times New Roman"/>
-          <w:color w:val="000000"/>
-          <w:szCs w:val="20"/>
-          <w:lang w:eastAsia="ja-JP"/>
-        </w:rPr>
-        <w:t>’</w:t>
+        <w:t>On your VM, launch PowerShell as an admin, and run ‘winrm QuickConfig’</w:t>
       </w:r>
     </w:p>
     <w:p>
@@ -1661,47 +1417,7 @@
           <w:szCs w:val="20"/>
           <w:lang w:eastAsia="ja-JP"/>
         </w:rPr>
-        <w:t>Next, from PowerShell run this command : explorer $</w:t>
-      </w:r>
-      <w:proofErr w:type="spellStart"/>
-      <w:r>
-        <w:rPr>
-          <w:rFonts w:ascii="Calibri" w:eastAsia="Times New Roman" w:hAnsi="Calibri" w:cs="Times New Roman"/>
-          <w:color w:val="000000"/>
-          <w:szCs w:val="20"/>
-          <w:lang w:eastAsia="ja-JP"/>
-        </w:rPr>
-        <w:t>env:ProgramFiles</w:t>
-      </w:r>
-      <w:proofErr w:type="spellEnd"/>
-      <w:r>
-        <w:rPr>
-          <w:rFonts w:ascii="Calibri" w:eastAsia="Times New Roman" w:hAnsi="Calibri" w:cs="Times New Roman"/>
-          <w:color w:val="000000"/>
-          <w:szCs w:val="20"/>
-          <w:lang w:eastAsia="ja-JP"/>
-        </w:rPr>
-        <w:t>\</w:t>
-      </w:r>
-      <w:proofErr w:type="spellStart"/>
-      <w:r>
-        <w:rPr>
-          <w:rFonts w:ascii="Calibri" w:eastAsia="Times New Roman" w:hAnsi="Calibri" w:cs="Times New Roman"/>
-          <w:color w:val="000000"/>
-          <w:szCs w:val="20"/>
-          <w:lang w:eastAsia="ja-JP"/>
-        </w:rPr>
-        <w:t>WindowsPowerShell</w:t>
-      </w:r>
-      <w:proofErr w:type="spellEnd"/>
-      <w:r>
-        <w:rPr>
-          <w:rFonts w:ascii="Calibri" w:eastAsia="Times New Roman" w:hAnsi="Calibri" w:cs="Times New Roman"/>
-          <w:color w:val="000000"/>
-          <w:szCs w:val="20"/>
-          <w:lang w:eastAsia="ja-JP"/>
-        </w:rPr>
-        <w:t>\Modules</w:t>
+        <w:t>Next, from PowerShell run this command : explorer $env:ProgramFiles\WindowsPowerShell\Modules</w:t>
       </w:r>
     </w:p>
     <w:p>
@@ -1867,47 +1583,7 @@
           <w:szCs w:val="20"/>
           <w:lang w:eastAsia="ja-JP"/>
         </w:rPr>
-        <w:t xml:space="preserve">Copy the two folders in the ZIP to the Modules folder. You should have two folders, </w:t>
-      </w:r>
-      <w:proofErr w:type="spellStart"/>
-      <w:r>
-        <w:rPr>
-          <w:rFonts w:ascii="Calibri" w:eastAsia="Times New Roman" w:hAnsi="Calibri" w:cs="Times New Roman"/>
-          <w:color w:val="000000"/>
-          <w:szCs w:val="20"/>
-          <w:lang w:eastAsia="ja-JP"/>
-        </w:rPr>
-        <w:t>xActiveDirectory</w:t>
-      </w:r>
-      <w:proofErr w:type="spellEnd"/>
-      <w:r>
-        <w:rPr>
-          <w:rFonts w:ascii="Calibri" w:eastAsia="Times New Roman" w:hAnsi="Calibri" w:cs="Times New Roman"/>
-          <w:color w:val="000000"/>
-          <w:szCs w:val="20"/>
-          <w:lang w:eastAsia="ja-JP"/>
-        </w:rPr>
-        <w:t xml:space="preserve"> and </w:t>
-      </w:r>
-      <w:proofErr w:type="spellStart"/>
-      <w:r>
-        <w:rPr>
-          <w:rFonts w:ascii="Calibri" w:eastAsia="Times New Roman" w:hAnsi="Calibri" w:cs="Times New Roman"/>
-          <w:color w:val="000000"/>
-          <w:szCs w:val="20"/>
-          <w:lang w:eastAsia="ja-JP"/>
-        </w:rPr>
-        <w:t>xComputerManagement</w:t>
-      </w:r>
-      <w:proofErr w:type="spellEnd"/>
-      <w:r>
-        <w:rPr>
-          <w:rFonts w:ascii="Calibri" w:eastAsia="Times New Roman" w:hAnsi="Calibri" w:cs="Times New Roman"/>
-          <w:color w:val="000000"/>
-          <w:szCs w:val="20"/>
-          <w:lang w:eastAsia="ja-JP"/>
-        </w:rPr>
-        <w:t>.</w:t>
+        <w:t>Copy the two folders in the ZIP to the Modules folder. You should have two folders, xActiveDirectory and xComputerManagement.</w:t>
       </w:r>
     </w:p>
     <w:p>
@@ -2073,23 +1749,13 @@
                 <w:szCs w:val="22"/>
               </w:rPr>
             </w:pPr>
-            <w:proofErr w:type="spellStart"/>
             <w:r>
               <w:rPr>
                 <w:rFonts w:ascii="Calibri" w:hAnsi="Calibri"/>
                 <w:sz w:val="22"/>
                 <w:szCs w:val="22"/>
               </w:rPr>
-              <w:t>ComputerName</w:t>
-            </w:r>
-            <w:proofErr w:type="spellEnd"/>
-            <w:r>
-              <w:rPr>
-                <w:rFonts w:ascii="Calibri" w:hAnsi="Calibri"/>
-                <w:sz w:val="22"/>
-                <w:szCs w:val="22"/>
-              </w:rPr>
-              <w:t xml:space="preserve"> </w:t>
+              <w:t xml:space="preserve">ComputerName </w:t>
             </w:r>
             <w:r>
               <w:rPr>
@@ -2185,7 +1851,6 @@
                 <w:szCs w:val="22"/>
               </w:rPr>
             </w:pPr>
-            <w:proofErr w:type="spellStart"/>
             <w:r>
               <w:rPr>
                 <w:rFonts w:ascii="Calibri" w:hAnsi="Calibri"/>
@@ -2194,7 +1859,6 @@
               </w:rPr>
               <w:t>DomainName</w:t>
             </w:r>
-            <w:proofErr w:type="spellEnd"/>
           </w:p>
         </w:tc>
         <w:tc>
@@ -2239,18 +1903,8 @@
                 <w:sz w:val="22"/>
                 <w:szCs w:val="22"/>
               </w:rPr>
-              <w:t xml:space="preserve">Domain Admin </w:t>
+              <w:t>Domain Admin UserName</w:t>
             </w:r>
-            <w:proofErr w:type="spellStart"/>
-            <w:r>
-              <w:rPr>
-                <w:rFonts w:ascii="Calibri" w:hAnsi="Calibri"/>
-                <w:sz w:val="22"/>
-                <w:szCs w:val="22"/>
-              </w:rPr>
-              <w:t>UserName</w:t>
-            </w:r>
-            <w:proofErr w:type="spellEnd"/>
           </w:p>
         </w:tc>
         <w:tc>
@@ -2458,27 +2112,7 @@
           <w:szCs w:val="20"/>
           <w:lang w:eastAsia="ja-JP"/>
         </w:rPr>
-        <w:t>Use the Get-</w:t>
-      </w:r>
-      <w:proofErr w:type="spellStart"/>
-      <w:r>
-        <w:rPr>
-          <w:rFonts w:ascii="Calibri" w:eastAsia="Times New Roman" w:hAnsi="Calibri" w:cs="Times New Roman"/>
-          <w:color w:val="000000"/>
-          <w:szCs w:val="20"/>
-          <w:lang w:eastAsia="ja-JP"/>
-        </w:rPr>
-        <w:t>AzureVM</w:t>
-      </w:r>
-      <w:proofErr w:type="spellEnd"/>
-      <w:r>
-        <w:rPr>
-          <w:rFonts w:ascii="Calibri" w:eastAsia="Times New Roman" w:hAnsi="Calibri" w:cs="Times New Roman"/>
-          <w:color w:val="000000"/>
-          <w:szCs w:val="20"/>
-          <w:lang w:eastAsia="ja-JP"/>
-        </w:rPr>
-        <w:t xml:space="preserve"> cmdlet to check for the machine coming back online.  When the Status </w:t>
+        <w:t xml:space="preserve">Use the Get-AzureVM cmdlet to check for the machine coming back online.  When the Status </w:t>
       </w:r>
       <w:r>
         <w:rPr>
@@ -2513,47 +2147,7 @@
           <w:szCs w:val="20"/>
           <w:lang w:eastAsia="ja-JP"/>
         </w:rPr>
-        <w:t>When you connect back to your VM (you can reuse the .</w:t>
-      </w:r>
-      <w:proofErr w:type="spellStart"/>
-      <w:r>
-        <w:rPr>
-          <w:rFonts w:ascii="Calibri" w:eastAsia="Times New Roman" w:hAnsi="Calibri" w:cs="Times New Roman"/>
-          <w:color w:val="000000"/>
-          <w:szCs w:val="20"/>
-          <w:lang w:eastAsia="ja-JP"/>
-        </w:rPr>
-        <w:t>rdp</w:t>
-      </w:r>
-      <w:proofErr w:type="spellEnd"/>
-      <w:r>
-        <w:rPr>
-          <w:rFonts w:ascii="Calibri" w:eastAsia="Times New Roman" w:hAnsi="Calibri" w:cs="Times New Roman"/>
-          <w:color w:val="000000"/>
-          <w:szCs w:val="20"/>
-          <w:lang w:eastAsia="ja-JP"/>
-        </w:rPr>
-        <w:t xml:space="preserve"> file you downloaded earlier), use your credentials you made in CH 7, but add your domain name.  For instance, </w:t>
-      </w:r>
-      <w:proofErr w:type="spellStart"/>
-      <w:r>
-        <w:rPr>
-          <w:rFonts w:ascii="Calibri" w:eastAsia="Times New Roman" w:hAnsi="Calibri" w:cs="Times New Roman"/>
-          <w:color w:val="000000"/>
-          <w:szCs w:val="20"/>
-          <w:lang w:eastAsia="ja-JP"/>
-        </w:rPr>
-        <w:t>Foxdeploy.test</w:t>
-      </w:r>
-      <w:proofErr w:type="spellEnd"/>
-      <w:r>
-        <w:rPr>
-          <w:rFonts w:ascii="Calibri" w:eastAsia="Times New Roman" w:hAnsi="Calibri" w:cs="Times New Roman"/>
-          <w:color w:val="000000"/>
-          <w:szCs w:val="20"/>
-          <w:lang w:eastAsia="ja-JP"/>
-        </w:rPr>
-        <w:t>\Stephen.</w:t>
+        <w:t>When you connect back to your VM (you can reuse the .rdp file you downloaded earlier), use your credentials you made in CH 7, but add your domain name.  For instance, Foxdeploy.test\Stephen.</w:t>
       </w:r>
     </w:p>
     <w:p>
@@ -2869,47 +2463,7 @@
           <w:szCs w:val="20"/>
           <w:lang w:eastAsia="ja-JP"/>
         </w:rPr>
-        <w:t xml:space="preserve">Use your command finding skills to find a way to make new </w:t>
-      </w:r>
-      <w:proofErr w:type="spellStart"/>
-      <w:r>
-        <w:rPr>
-          <w:rFonts w:ascii="Calibri" w:eastAsia="Times New Roman" w:hAnsi="Calibri" w:cs="Times New Roman"/>
-          <w:color w:val="000000"/>
-          <w:szCs w:val="20"/>
-          <w:lang w:eastAsia="ja-JP"/>
-        </w:rPr>
-        <w:t>ADGroups</w:t>
-      </w:r>
-      <w:proofErr w:type="spellEnd"/>
-      <w:r>
-        <w:rPr>
-          <w:rFonts w:ascii="Calibri" w:eastAsia="Times New Roman" w:hAnsi="Calibri" w:cs="Times New Roman"/>
-          <w:color w:val="000000"/>
-          <w:szCs w:val="20"/>
-          <w:lang w:eastAsia="ja-JP"/>
-        </w:rPr>
-        <w:t>, and make one for each of the OUs, Accounting, IT, Engineering, Marketing, called ‘All &lt;</w:t>
-      </w:r>
-      <w:proofErr w:type="spellStart"/>
-      <w:r>
-        <w:rPr>
-          <w:rFonts w:ascii="Calibri" w:eastAsia="Times New Roman" w:hAnsi="Calibri" w:cs="Times New Roman"/>
-          <w:color w:val="000000"/>
-          <w:szCs w:val="20"/>
-          <w:lang w:eastAsia="ja-JP"/>
-        </w:rPr>
-        <w:t>Dept</w:t>
-      </w:r>
-      <w:proofErr w:type="spellEnd"/>
-      <w:r>
-        <w:rPr>
-          <w:rFonts w:ascii="Calibri" w:eastAsia="Times New Roman" w:hAnsi="Calibri" w:cs="Times New Roman"/>
-          <w:color w:val="000000"/>
-          <w:szCs w:val="20"/>
-          <w:lang w:eastAsia="ja-JP"/>
-        </w:rPr>
-        <w:t xml:space="preserve">&gt; Users’ .  </w:t>
+        <w:t xml:space="preserve">Use your command finding skills to find a way to make new ADGroups, and make one for each of the OUs, Accounting, IT, Engineering, Marketing, called ‘All &lt;Dept&gt; Users’ .  </w:t>
       </w:r>
       <w:r>
         <w:rPr>
@@ -2989,8 +2543,6 @@
       <w:r>
         <w:br/>
       </w:r>
-      <w:bookmarkStart w:id="0" w:name="_GoBack"/>
-      <w:bookmarkEnd w:id="0"/>
       <w:r>
         <w:br/>
         <w:t>_____________________________________________________________________</w:t>
@@ -3079,14 +2631,12 @@
       <w:r>
         <w:t>Try and make a new user called –</w:t>
       </w:r>
-      <w:proofErr w:type="spellStart"/>
       <w:r>
         <w:rPr>
           <w:rStyle w:val="ParamNamesChar"/>
         </w:rPr>
         <w:t>FirstName</w:t>
       </w:r>
-      <w:proofErr w:type="spellEnd"/>
       <w:r>
         <w:t xml:space="preserve"> </w:t>
       </w:r>
@@ -3099,14 +2649,12 @@
       <w:r>
         <w:t xml:space="preserve"> –</w:t>
       </w:r>
-      <w:proofErr w:type="spellStart"/>
       <w:r>
         <w:rPr>
           <w:rStyle w:val="ParamNamesChar"/>
         </w:rPr>
         <w:t>LastName</w:t>
       </w:r>
-      <w:proofErr w:type="spellEnd"/>
       <w:r>
         <w:t xml:space="preserve"> </w:t>
       </w:r>
@@ -3119,14 +2667,12 @@
       <w:r>
         <w:t xml:space="preserve"> –</w:t>
       </w:r>
-      <w:proofErr w:type="spellStart"/>
       <w:r>
         <w:rPr>
           <w:rStyle w:val="ParamNamesChar"/>
         </w:rPr>
         <w:t>SAMAccountName</w:t>
       </w:r>
-      <w:proofErr w:type="spellEnd"/>
       <w:r>
         <w:t xml:space="preserve"> </w:t>
       </w:r>
@@ -3252,15 +2798,7 @@
         </w:numPr>
       </w:pPr>
       <w:r>
-        <w:t>If you’re remoting for just a few commands, use Enter-</w:t>
-      </w:r>
-      <w:proofErr w:type="spellStart"/>
-      <w:r>
-        <w:t>PsSession</w:t>
-      </w:r>
-      <w:proofErr w:type="spellEnd"/>
-      <w:r>
-        <w:t xml:space="preserve"> to leave your PC behind and hop into a PowerShell window on a remote machine</w:t>
+        <w:t>If you’re remoting for just a few commands, use Enter-PsSession to leave your PC behind and hop into a PowerShell window on a remote machine</w:t>
       </w:r>
     </w:p>
     <w:p>
@@ -3285,23 +2823,7 @@
         <w:ind w:left="360"/>
       </w:pPr>
       <w:r>
-        <w:t>From PowerShell with the Azure module loaded, run Get-</w:t>
-      </w:r>
-      <w:proofErr w:type="spellStart"/>
-      <w:r>
-        <w:t>AzureVM</w:t>
-      </w:r>
-      <w:proofErr w:type="spellEnd"/>
-      <w:r>
-        <w:t>.  Is your VM Running?  If not, start it up with Start-</w:t>
-      </w:r>
-      <w:proofErr w:type="spellStart"/>
-      <w:r>
-        <w:t>AzureVM</w:t>
-      </w:r>
-      <w:proofErr w:type="spellEnd"/>
-      <w:r>
-        <w:t>.</w:t>
+        <w:t>From PowerShell with the Azure module loaded, run Get-AzureVM.  Is your VM Running?  If not, start it up with Start-AzureVM.</w:t>
       </w:r>
     </w:p>
     <w:p>
@@ -3423,19 +2945,8 @@
           <w:sz w:val="18"/>
           <w:szCs w:val="18"/>
         </w:rPr>
-        <w:t>Enter-</w:t>
-      </w:r>
-      <w:proofErr w:type="spellStart"/>
-      <w:r>
-        <w:rPr>
-          <w:rFonts w:ascii="Lucida Console" w:hAnsi="Lucida Console" w:cs="Lucida Console"/>
-          <w:color w:val="0000FF"/>
-          <w:sz w:val="18"/>
-          <w:szCs w:val="18"/>
-        </w:rPr>
-        <w:t>PSSession</w:t>
-      </w:r>
-      <w:proofErr w:type="spellEnd"/>
+        <w:t>Enter-PSSession</w:t>
+      </w:r>
       <w:r>
         <w:rPr>
           <w:rFonts w:ascii="Lucida Console" w:hAnsi="Lucida Console" w:cs="Lucida Console"/>
@@ -3562,27 +3073,7 @@
           <w:sz w:val="18"/>
           <w:szCs w:val="18"/>
         </w:rPr>
-        <w:t>-</w:t>
-      </w:r>
-      <w:proofErr w:type="spellStart"/>
-      <w:r>
-        <w:rPr>
-          <w:rFonts w:ascii="Lucida Console" w:hAnsi="Lucida Console" w:cs="Lucida Console"/>
-          <w:color w:val="000080"/>
-          <w:sz w:val="18"/>
-          <w:szCs w:val="18"/>
-        </w:rPr>
-        <w:t>UseSSL</w:t>
-      </w:r>
-      <w:proofErr w:type="spellEnd"/>
-      <w:r>
-        <w:rPr>
-          <w:rFonts w:ascii="Lucida Console" w:hAnsi="Lucida Console" w:cs="Lucida Console"/>
-          <w:color w:val="000080"/>
-          <w:sz w:val="18"/>
-          <w:szCs w:val="18"/>
-        </w:rPr>
-        <w:t xml:space="preserve"> </w:t>
+        <w:t xml:space="preserve">-UseSSL </w:t>
       </w:r>
     </w:p>
     <w:p>
@@ -3629,22 +3120,10 @@
           <w:rStyle w:val="StyleLinkChar"/>
           <w:rFonts w:eastAsia="MS Mincho"/>
         </w:rPr>
-        <w:t>https://yourVMName.Cloudapp.net:$</w:t>
-      </w:r>
-      <w:proofErr w:type="gramStart"/>
-      <w:r>
-        <w:rPr>
-          <w:rStyle w:val="StyleLinkChar"/>
-          <w:rFonts w:eastAsia="MS Mincho"/>
-        </w:rPr>
-        <w:t>port</w:t>
-      </w:r>
-      <w:r>
-        <w:t>.</w:t>
-      </w:r>
-      <w:proofErr w:type="gramEnd"/>
-      <w:r>
-        <w:t xml:space="preserve">  You should get a message /Chrome error saying ‘This connection may not be private’.  That’s expected, your mission is to download this certificate, normally done by right clicking the SSL Lock icon in the address bar and choosing to ‘View Certificate info’ in Chrome, then choosing ‘Copy to File’ on the Details page.  </w:t>
+        <w:t>https://yourVMName.Cloudapp.net:$port</w:t>
+      </w:r>
+      <w:r>
+        <w:t xml:space="preserve">.  You should get a message /Chrome error saying ‘This connection may not be private’.  That’s expected, your mission is to download this certificate, normally done by right clicking the SSL Lock icon in the address bar and choosing to ‘View Certificate info’ in Chrome, then choosing ‘Copy to File’ on the Details page.  </w:t>
       </w:r>
     </w:p>
     <w:p>
@@ -3721,15 +3200,7 @@
         <w:ind w:left="360"/>
       </w:pPr>
       <w:r>
-        <w:t>We’ll be hopping into and out of the VM quite often, try $Session = New-</w:t>
-      </w:r>
-      <w:proofErr w:type="spellStart"/>
-      <w:r>
-        <w:t>PSSession</w:t>
-      </w:r>
-      <w:proofErr w:type="spellEnd"/>
-      <w:r>
-        <w:t xml:space="preserve"> and copy the parameters from #4</w:t>
+        <w:t>We’ll be hopping into and out of the VM quite often, try $Session = New-PSSession and copy the parameters from #4</w:t>
       </w:r>
     </w:p>
     <w:p>
@@ -3742,23 +3213,7 @@
         <w:ind w:left="360"/>
       </w:pPr>
       <w:r>
-        <w:t>Now that you’ve made a $session object, you can enter and exit it repeatedly using Enter-</w:t>
-      </w:r>
-      <w:proofErr w:type="spellStart"/>
-      <w:r>
-        <w:t>PsSession</w:t>
-      </w:r>
-      <w:proofErr w:type="spellEnd"/>
-      <w:r>
-        <w:t xml:space="preserve"> $session and then Exit-</w:t>
-      </w:r>
-      <w:proofErr w:type="spellStart"/>
-      <w:r>
-        <w:t>Pssession</w:t>
-      </w:r>
-      <w:proofErr w:type="spellEnd"/>
-      <w:r>
-        <w:t xml:space="preserve"> from the remote machine.</w:t>
+        <w:t>Now that you’ve made a $session object, you can enter and exit it repeatedly using Enter-PsSession $session and then Exit-Pssession from the remote machine.</w:t>
       </w:r>
     </w:p>
     <w:p>
@@ -3784,23 +3239,7 @@
         <w:ind w:left="360"/>
       </w:pPr>
       <w:r>
-        <w:t>Use the Invoke-Command –</w:t>
-      </w:r>
-      <w:proofErr w:type="spellStart"/>
-      <w:r>
-        <w:t>ScriptBlock</w:t>
-      </w:r>
-      <w:proofErr w:type="spellEnd"/>
-      <w:r>
-        <w:t xml:space="preserve"> {“this command is running on $</w:t>
-      </w:r>
-      <w:proofErr w:type="spellStart"/>
-      <w:r>
-        <w:t>env:ComputerName</w:t>
-      </w:r>
-      <w:proofErr w:type="spellEnd"/>
-      <w:r>
-        <w:t>”}</w:t>
+        <w:t>Use the Invoke-Command –ScriptBlock {“this command is running on $env:ComputerName”}</w:t>
       </w:r>
     </w:p>
     <w:p>
@@ -3831,11 +3270,9 @@
       <w:r>
         <w:t xml:space="preserve">Real World </w:t>
       </w:r>
-      <w:proofErr w:type="spellStart"/>
       <w:r>
         <w:t>PowerScripting</w:t>
       </w:r>
-      <w:proofErr w:type="spellEnd"/>
     </w:p>
     <w:p>
       <w:pPr>
@@ -3854,31 +3291,7 @@
         </w:numPr>
       </w:pPr>
       <w:r>
-        <w:t>If you have a property like $</w:t>
-      </w:r>
-      <w:proofErr w:type="spellStart"/>
-      <w:r>
-        <w:t>user.Name</w:t>
-      </w:r>
-      <w:proofErr w:type="spellEnd"/>
-      <w:r>
-        <w:t xml:space="preserve"> &gt; ‘Owen’, and want to select just part of the value, you can index into the value itself, </w:t>
-      </w:r>
-      <w:proofErr w:type="spellStart"/>
-      <w:r>
-        <w:t>e.g</w:t>
-      </w:r>
-      <w:proofErr w:type="spellEnd"/>
-      <w:r>
-        <w:t>:  $</w:t>
-      </w:r>
-      <w:proofErr w:type="spellStart"/>
-      <w:r>
-        <w:t>user.Name</w:t>
-      </w:r>
-      <w:proofErr w:type="spellEnd"/>
-      <w:r>
-        <w:t>[0] &gt; ‘O’, to select just certain letters</w:t>
+        <w:t>If you have a property like $user.Name &gt; ‘Owen’, and want to select just part of the value, you can index into the value itself, e.g:  $user.Name[0] &gt; ‘O’, to select just certain letters</w:t>
       </w:r>
     </w:p>
     <w:p>
@@ -3904,16 +3317,8 @@
         <w:rPr>
           <w:b/>
         </w:rPr>
-        <w:t>Background</w:t>
-      </w:r>
-      <w:proofErr w:type="gramStart"/>
-      <w:r>
-        <w:rPr>
-          <w:b/>
-        </w:rPr>
-        <w:t>:</w:t>
-      </w:r>
-      <w:proofErr w:type="gramEnd"/>
+        <w:t>Background:</w:t>
+      </w:r>
       <w:r>
         <w:br/>
         <w:t xml:space="preserve">It’s </w:t>
@@ -3963,71 +3368,14 @@
       </w:r>
       <w:r>
         <w:br/>
-      </w:r>
-      <w:proofErr w:type="gramStart"/>
-      <w:r>
-        <w:t>Using</w:t>
-      </w:r>
-      <w:proofErr w:type="gramEnd"/>
-      <w:r>
-        <w:t xml:space="preserve"> your PowerShell scripting skills, connect to your VM then take the information in C:\PowerShell\usernames.csv to create a new account for these users using the appropriate AD cmdlet.  </w:t>
+        <w:t xml:space="preserve">Using your PowerShell scripting skills, connect to your VM then take the information in C:\PowerShell\usernames.csv to create a new account for these users using the appropriate AD cmdlet.  </w:t>
       </w:r>
       <w:r>
         <w:br/>
       </w:r>
       <w:r>
         <w:br/>
-        <w:t xml:space="preserve">Be certain to define the </w:t>
-      </w:r>
-      <w:proofErr w:type="spellStart"/>
-      <w:r>
-        <w:t>SAMAccountName</w:t>
-      </w:r>
-      <w:proofErr w:type="spellEnd"/>
-      <w:r>
-        <w:t xml:space="preserve"> for the user as </w:t>
-      </w:r>
-      <w:proofErr w:type="spellStart"/>
-      <w:r>
-        <w:t>FirstLetter.LastName</w:t>
-      </w:r>
-      <w:proofErr w:type="spellEnd"/>
-      <w:r>
-        <w:t xml:space="preserve">. Also, fill out the </w:t>
-      </w:r>
-      <w:proofErr w:type="spellStart"/>
-      <w:r>
-        <w:t>GivenName</w:t>
-      </w:r>
-      <w:proofErr w:type="spellEnd"/>
-      <w:proofErr w:type="gramStart"/>
-      <w:r>
-        <w:t>/(</w:t>
-      </w:r>
-      <w:proofErr w:type="spellStart"/>
-      <w:proofErr w:type="gramEnd"/>
-      <w:r>
-        <w:t>FirstName</w:t>
-      </w:r>
-      <w:proofErr w:type="spellEnd"/>
-      <w:r>
-        <w:t xml:space="preserve">), </w:t>
-      </w:r>
-      <w:proofErr w:type="spellStart"/>
-      <w:r>
-        <w:t>SurName</w:t>
-      </w:r>
-      <w:proofErr w:type="spellEnd"/>
-      <w:r>
-        <w:t>(</w:t>
-      </w:r>
-      <w:proofErr w:type="spellStart"/>
-      <w:r>
-        <w:t>LastName</w:t>
-      </w:r>
-      <w:proofErr w:type="spellEnd"/>
-      <w:r>
-        <w:t>) and Display Name properties too</w:t>
+        <w:t>Be certain to define the SAMAccountName for the user as FirstLetter.LastName. Also, fill out the GivenName/(FirstName), SurName(LastName) and Display Name properties too</w:t>
       </w:r>
       <w:r>
         <w:br/>
@@ -4120,49 +3468,7 @@
         <w:rPr>
           <w:sz w:val="22"/>
         </w:rPr>
-        <w:t xml:space="preserve">Management has decreed that if a new user account is to be created which would conflict with an existing users name, the new user’s </w:t>
-      </w:r>
-      <w:proofErr w:type="spellStart"/>
-      <w:r>
-        <w:rPr>
-          <w:sz w:val="22"/>
-        </w:rPr>
-        <w:t>SAMAccount</w:t>
-      </w:r>
-      <w:proofErr w:type="spellEnd"/>
-      <w:r>
-        <w:rPr>
-          <w:sz w:val="22"/>
-        </w:rPr>
-        <w:t xml:space="preserve"> Name should be $</w:t>
-      </w:r>
-      <w:proofErr w:type="spellStart"/>
-      <w:r>
-        <w:rPr>
-          <w:sz w:val="22"/>
-        </w:rPr>
-        <w:t>FirstName</w:t>
-      </w:r>
-      <w:proofErr w:type="spellEnd"/>
-      <w:r>
-        <w:rPr>
-          <w:sz w:val="22"/>
-        </w:rPr>
-        <w:t>.$</w:t>
-      </w:r>
-      <w:proofErr w:type="spellStart"/>
-      <w:r>
-        <w:rPr>
-          <w:sz w:val="22"/>
-        </w:rPr>
-        <w:t>lastName</w:t>
-      </w:r>
-      <w:proofErr w:type="spellEnd"/>
-      <w:r>
-        <w:rPr>
-          <w:sz w:val="22"/>
-        </w:rPr>
-        <w:t xml:space="preserve"> instead.  </w:t>
+        <w:t xml:space="preserve">Management has decreed that if a new user account is to be created which would conflict with an existing users name, the new user’s SAMAccount Name should be $FirstName.$lastName instead.  </w:t>
       </w:r>
       <w:r>
         <w:rPr>
@@ -4280,13 +3586,8 @@
         <w:ind w:left="960"/>
       </w:pPr>
       <w:r>
-        <w:t>Using your PowerShell logic skills, iterated through the users however you like, either by deleting them and starting over from your initial code, or make a new script to check your existing users against the .csv and place them in the right place.  If an OU doesn’t exist for a user, make the OU using New-</w:t>
-      </w:r>
-      <w:proofErr w:type="spellStart"/>
-      <w:r>
-        <w:t>ADOrganizationalUnit</w:t>
-      </w:r>
-      <w:proofErr w:type="spellEnd"/>
+        <w:t>Using your PowerShell logic skills, iterated through the users however you like, either by deleting them and starting over from your initial code, or make a new script to check your existing users against the .csv and place them in the right place.  If an OU doesn’t exist for a user, make the OU using New-ADOrganizationalUnit</w:t>
+      </w:r>
       <w:r>
         <w:br/>
       </w:r>
@@ -4333,15 +3634,7 @@
         <w:ind w:left="960"/>
       </w:pPr>
       <w:r>
-        <w:t xml:space="preserve">One last thing to do, then you can run out the door and go on vacation, ensure that the user accounts are all enabled for the new users, and give them all a password of </w:t>
-      </w:r>
-      <w:proofErr w:type="spellStart"/>
-      <w:r>
-        <w:t>PowerShellisCool</w:t>
-      </w:r>
-      <w:proofErr w:type="spellEnd"/>
-      <w:r>
-        <w:t>!</w:t>
+        <w:t>One last thing to do, then you can run out the door and go on vacation, ensure that the user accounts are all enabled for the new users, and give them all a password of PowerShellisCool!</w:t>
       </w:r>
       <w:r>
         <w:br/>
@@ -4416,23 +3709,13 @@
     <w:pPr>
       <w:pStyle w:val="Footer"/>
     </w:pPr>
-    <w:proofErr w:type="gramStart"/>
     <w:r>
       <w:rPr>
         <w:rFonts w:ascii="Segoe UI" w:hAnsi="Segoe UI" w:cs="Segoe UI"/>
         <w:color w:val="000000"/>
         <w:szCs w:val="20"/>
       </w:rPr>
-      <w:t>iVision</w:t>
-    </w:r>
-    <w:proofErr w:type="gramEnd"/>
-    <w:r>
-      <w:rPr>
-        <w:rFonts w:ascii="Segoe UI" w:hAnsi="Segoe UI" w:cs="Segoe UI"/>
-        <w:color w:val="000000"/>
-        <w:szCs w:val="20"/>
-      </w:rPr>
-      <w:t xml:space="preserve"> Proprietary and Confidential</w:t>
+      <w:t>iVision Proprietary and Confidential</w:t>
     </w:r>
   </w:p>
 </w:ftr>
@@ -4497,7 +3780,6 @@
           <w:r>
             <w:t xml:space="preserve"> iVision                                </w:t>
           </w:r>
-          <w:proofErr w:type="spellStart"/>
           <w:r>
             <w:rPr>
               <w:rFonts w:ascii="Segoe UI" w:hAnsi="Segoe UI" w:cs="Segoe UI"/>
@@ -4505,17 +3787,7 @@
               <w:sz w:val="20"/>
               <w:szCs w:val="20"/>
             </w:rPr>
-            <w:t>iVision</w:t>
-          </w:r>
-          <w:proofErr w:type="spellEnd"/>
-          <w:r>
-            <w:rPr>
-              <w:rFonts w:ascii="Segoe UI" w:hAnsi="Segoe UI" w:cs="Segoe UI"/>
-              <w:color w:val="000000"/>
-              <w:sz w:val="20"/>
-              <w:szCs w:val="20"/>
-            </w:rPr>
-            <w:t xml:space="preserve"> Proprietary and Confidential</w:t>
+            <w:t>iVision Proprietary and Confidential</w:t>
           </w:r>
         </w:p>
       </w:tc>
@@ -4559,7 +3831,7 @@
               <w:noProof/>
               <w:sz w:val="24"/>
             </w:rPr>
-            <w:t>5</w:t>
+            <w:t>2</w:t>
           </w:r>
           <w:r>
             <w:rPr>
@@ -4738,23 +4010,13 @@
                               <w:sz w:val="40"/>
                             </w:rPr>
                           </w:pPr>
-                          <w:proofErr w:type="gramStart"/>
                           <w:r>
                             <w:rPr>
                               <w:rFonts w:ascii="Arial" w:hAnsi="Arial" w:cs="Arial"/>
                               <w:color w:val="FFFFFF" w:themeColor="background1"/>
                               <w:sz w:val="40"/>
                             </w:rPr>
-                            <w:t>Your</w:t>
-                          </w:r>
-                          <w:proofErr w:type="gramEnd"/>
-                          <w:r>
-                            <w:rPr>
-                              <w:rFonts w:ascii="Arial" w:hAnsi="Arial" w:cs="Arial"/>
-                              <w:color w:val="FFFFFF" w:themeColor="background1"/>
-                              <w:sz w:val="40"/>
-                            </w:rPr>
-                            <w:t xml:space="preserve"> Cloud</w:t>
+                            <w:t>Your Cloud</w:t>
                           </w:r>
                           <w:r>
                             <w:rPr>
@@ -4771,24 +4033,7 @@
                               <w:sz w:val="40"/>
                             </w:rPr>
                             <w:br/>
-                          </w:r>
-                          <w:proofErr w:type="gramStart"/>
-                          <w:r>
-                            <w:rPr>
-                              <w:rFonts w:ascii="Arial" w:hAnsi="Arial" w:cs="Arial"/>
-                              <w:color w:val="FFFFFF" w:themeColor="background1"/>
-                              <w:sz w:val="40"/>
-                            </w:rPr>
-                            <w:t>Your</w:t>
-                          </w:r>
-                          <w:proofErr w:type="gramEnd"/>
-                          <w:r>
-                            <w:rPr>
-                              <w:rFonts w:ascii="Arial" w:hAnsi="Arial" w:cs="Arial"/>
-                              <w:color w:val="FFFFFF" w:themeColor="background1"/>
-                              <w:sz w:val="40"/>
-                            </w:rPr>
-                            <w:t xml:space="preserve"> Business</w:t>
+                            <w:t>Your Business</w:t>
                           </w:r>
                           <w:r>
                             <w:rPr>
@@ -4833,23 +4078,13 @@
                         <w:sz w:val="40"/>
                       </w:rPr>
                     </w:pPr>
-                    <w:proofErr w:type="gramStart"/>
                     <w:r>
                       <w:rPr>
                         <w:rFonts w:ascii="Arial" w:hAnsi="Arial" w:cs="Arial"/>
                         <w:color w:val="FFFFFF" w:themeColor="background1"/>
                         <w:sz w:val="40"/>
                       </w:rPr>
-                      <w:t>Your</w:t>
-                    </w:r>
-                    <w:proofErr w:type="gramEnd"/>
-                    <w:r>
-                      <w:rPr>
-                        <w:rFonts w:ascii="Arial" w:hAnsi="Arial" w:cs="Arial"/>
-                        <w:color w:val="FFFFFF" w:themeColor="background1"/>
-                        <w:sz w:val="40"/>
-                      </w:rPr>
-                      <w:t xml:space="preserve"> Cloud</w:t>
+                      <w:t>Your Cloud</w:t>
                     </w:r>
                     <w:r>
                       <w:rPr>
@@ -4866,24 +4101,7 @@
                         <w:sz w:val="40"/>
                       </w:rPr>
                       <w:br/>
-                    </w:r>
-                    <w:proofErr w:type="gramStart"/>
-                    <w:r>
-                      <w:rPr>
-                        <w:rFonts w:ascii="Arial" w:hAnsi="Arial" w:cs="Arial"/>
-                        <w:color w:val="FFFFFF" w:themeColor="background1"/>
-                        <w:sz w:val="40"/>
-                      </w:rPr>
-                      <w:t>Your</w:t>
-                    </w:r>
-                    <w:proofErr w:type="gramEnd"/>
-                    <w:r>
-                      <w:rPr>
-                        <w:rFonts w:ascii="Arial" w:hAnsi="Arial" w:cs="Arial"/>
-                        <w:color w:val="FFFFFF" w:themeColor="background1"/>
-                        <w:sz w:val="40"/>
-                      </w:rPr>
-                      <w:t xml:space="preserve"> Business</w:t>
+                      <w:t>Your Business</w:t>
                     </w:r>
                     <w:r>
                       <w:rPr>
@@ -9370,6 +8588,7 @@
     <w:rsid w:val="00092D09"/>
     <w:rsid w:val="000F21E5"/>
     <w:rsid w:val="00564B7A"/>
+    <w:rsid w:val="00567166"/>
     <w:rsid w:val="00570C04"/>
     <w:rsid w:val="00591A74"/>
     <w:rsid w:val="006B1FA9"/>
@@ -9377,7 +8596,6 @@
     <w:rsid w:val="008101FB"/>
     <w:rsid w:val="00870731"/>
     <w:rsid w:val="009533A0"/>
-    <w:rsid w:val="00996D98"/>
     <w:rsid w:val="009B2AAC"/>
     <w:rsid w:val="00A8065C"/>
     <w:rsid w:val="00D25B3B"/>
@@ -10367,7 +9585,7 @@
 </file>
 
 <file path=customXml/itemProps5.xml><?xml version="1.0" encoding="utf-8"?>
-<ds:datastoreItem xmlns:ds="http://schemas.openxmlformats.org/officeDocument/2006/customXml" ds:itemID="{9B170677-AAB7-4EE1-BF83-6A194096167F}">
+<ds:datastoreItem xmlns:ds="http://schemas.openxmlformats.org/officeDocument/2006/customXml" ds:itemID="{7BF881E0-A824-4E99-A2C2-209BC598E322}">
   <ds:schemaRefs>
     <ds:schemaRef ds:uri="http://schemas.openxmlformats.org/officeDocument/2006/bibliography"/>
   </ds:schemaRefs>

</xml_diff>